<commit_message>
Update to planning document to include some hierarchy
</commit_message>
<xml_diff>
--- a/Planning.docx
+++ b/Planning.docx
@@ -4,6 +4,68 @@
   <w:body>
     <w:p>
       <w:pPr>
+        <w:spacing w:after="0"/>
+        <w:rPr>
+          <w:rFonts w:ascii="Garamond" w:hAnsi="Garamond" w:cs="Calibri Light"/>
+          <w:sz w:val="20"/>
+          <w:szCs w:val="20"/>
+          <w:u w:val="single"/>
+        </w:rPr>
+      </w:pPr>
+      <w:r>
+        <w:rPr>
+          <w:rFonts w:ascii="Garamond" w:hAnsi="Garamond" w:cs="Calibri Light"/>
+          <w:sz w:val="20"/>
+          <w:szCs w:val="20"/>
+          <w:highlight w:val="cyan"/>
+          <w:u w:val="single"/>
+        </w:rPr>
+        <w:t>Easier Components</w:t>
+      </w:r>
+    </w:p>
+    <w:p>
+      <w:pPr>
+        <w:spacing w:after="0"/>
+        <w:rPr>
+          <w:rFonts w:ascii="Garamond" w:hAnsi="Garamond" w:cs="Calibri Light"/>
+          <w:sz w:val="20"/>
+          <w:szCs w:val="20"/>
+          <w:u w:val="single"/>
+        </w:rPr>
+      </w:pPr>
+      <w:r>
+        <w:rPr>
+          <w:rFonts w:ascii="Garamond" w:hAnsi="Garamond" w:cs="Calibri Light"/>
+          <w:sz w:val="20"/>
+          <w:szCs w:val="20"/>
+          <w:highlight w:val="magenta"/>
+          <w:u w:val="single"/>
+        </w:rPr>
+        <w:t>Difficult Components</w:t>
+      </w:r>
+    </w:p>
+    <w:p>
+      <w:pPr>
+        <w:rPr>
+          <w:rFonts w:ascii="Garamond" w:hAnsi="Garamond" w:cs="Calibri Light"/>
+          <w:sz w:val="20"/>
+          <w:szCs w:val="20"/>
+          <w:u w:val="single"/>
+        </w:rPr>
+      </w:pPr>
+    </w:p>
+    <w:p>
+      <w:pPr>
+        <w:rPr>
+          <w:rFonts w:ascii="Garamond" w:hAnsi="Garamond" w:cs="Calibri Light"/>
+          <w:sz w:val="20"/>
+          <w:szCs w:val="20"/>
+          <w:u w:val="single"/>
+        </w:rPr>
+      </w:pPr>
+    </w:p>
+    <w:p>
+      <w:pPr>
         <w:rPr>
           <w:rFonts w:ascii="Garamond" w:hAnsi="Garamond" w:cs="Calibri Light"/>
           <w:sz w:val="20"/>
@@ -41,13 +103,15 @@
           <w:rFonts w:ascii="Garamond" w:hAnsi="Garamond" w:cs="Calibri Light"/>
           <w:sz w:val="20"/>
           <w:szCs w:val="20"/>
-        </w:rPr>
-      </w:pPr>
-      <w:r>
-        <w:rPr>
-          <w:rFonts w:ascii="Garamond" w:hAnsi="Garamond" w:cs="Calibri Light"/>
-          <w:sz w:val="20"/>
-          <w:szCs w:val="20"/>
+          <w:highlight w:val="cyan"/>
+        </w:rPr>
+      </w:pPr>
+      <w:r>
+        <w:rPr>
+          <w:rFonts w:ascii="Garamond" w:hAnsi="Garamond" w:cs="Calibri Light"/>
+          <w:sz w:val="20"/>
+          <w:szCs w:val="20"/>
+          <w:highlight w:val="cyan"/>
         </w:rPr>
         <w:t xml:space="preserve">Select Specific Columns </w:t>
       </w:r>
@@ -57,6 +121,7 @@
           <w:rFonts w:ascii="Garamond" w:hAnsi="Garamond" w:cs="Calibri Light"/>
           <w:sz w:val="20"/>
           <w:szCs w:val="20"/>
+          <w:highlight w:val="cyan"/>
         </w:rPr>
         <w:t>Area_name</w:t>
       </w:r>
@@ -66,6 +131,7 @@
           <w:rFonts w:ascii="Garamond" w:hAnsi="Garamond" w:cs="Calibri Light"/>
           <w:sz w:val="20"/>
           <w:szCs w:val="20"/>
+          <w:highlight w:val="cyan"/>
         </w:rPr>
         <w:t xml:space="preserve"> (rename as </w:t>
       </w:r>
@@ -75,6 +141,7 @@
           <w:rFonts w:ascii="Garamond" w:hAnsi="Garamond" w:cs="Calibri Light"/>
           <w:sz w:val="20"/>
           <w:szCs w:val="20"/>
+          <w:highlight w:val="cyan"/>
         </w:rPr>
         <w:t>area_name</w:t>
       </w:r>
@@ -84,6 +151,7 @@
           <w:rFonts w:ascii="Garamond" w:hAnsi="Garamond" w:cs="Calibri Light"/>
           <w:sz w:val="20"/>
           <w:szCs w:val="20"/>
+          <w:highlight w:val="cyan"/>
         </w:rPr>
         <w:t>), STCOU, and any column ending in “D”.</w:t>
       </w:r>
@@ -99,13 +167,15 @@
           <w:rFonts w:ascii="Garamond" w:hAnsi="Garamond" w:cs="Calibri Light"/>
           <w:sz w:val="20"/>
           <w:szCs w:val="20"/>
-        </w:rPr>
-      </w:pPr>
-      <w:r>
-        <w:rPr>
-          <w:rFonts w:ascii="Garamond" w:hAnsi="Garamond" w:cs="Calibri Light"/>
-          <w:sz w:val="20"/>
-          <w:szCs w:val="20"/>
+          <w:highlight w:val="cyan"/>
+        </w:rPr>
+      </w:pPr>
+      <w:r>
+        <w:rPr>
+          <w:rFonts w:ascii="Garamond" w:hAnsi="Garamond" w:cs="Calibri Light"/>
+          <w:sz w:val="20"/>
+          <w:szCs w:val="20"/>
+          <w:highlight w:val="cyan"/>
         </w:rPr>
         <w:t xml:space="preserve">Convert data into long-format; one row contains a single </w:t>
       </w:r>
@@ -115,6 +185,7 @@
           <w:rFonts w:ascii="Garamond" w:hAnsi="Garamond" w:cs="Calibri Light"/>
           <w:sz w:val="20"/>
           <w:szCs w:val="20"/>
+          <w:highlight w:val="cyan"/>
         </w:rPr>
         <w:t>Area_name</w:t>
       </w:r>
@@ -124,6 +195,7 @@
           <w:rFonts w:ascii="Garamond" w:hAnsi="Garamond" w:cs="Calibri Light"/>
           <w:sz w:val="20"/>
           <w:szCs w:val="20"/>
+          <w:highlight w:val="cyan"/>
         </w:rPr>
         <w:t xml:space="preserve"> value.</w:t>
       </w:r>
@@ -139,13 +211,15 @@
           <w:rFonts w:ascii="Garamond" w:hAnsi="Garamond" w:cs="Calibri Light"/>
           <w:sz w:val="20"/>
           <w:szCs w:val="20"/>
-        </w:rPr>
-      </w:pPr>
-      <w:r>
-        <w:rPr>
-          <w:rFonts w:ascii="Garamond" w:hAnsi="Garamond" w:cs="Calibri Light"/>
-          <w:sz w:val="20"/>
-          <w:szCs w:val="20"/>
+          <w:highlight w:val="magenta"/>
+        </w:rPr>
+      </w:pPr>
+      <w:r>
+        <w:rPr>
+          <w:rFonts w:ascii="Garamond" w:hAnsi="Garamond" w:cs="Calibri Light"/>
+          <w:sz w:val="20"/>
+          <w:szCs w:val="20"/>
+          <w:highlight w:val="magenta"/>
         </w:rPr>
         <w:t xml:space="preserve">Analyze strings to pull out year and convert to 4 digit numeric.  Same step, collect </w:t>
       </w:r>
@@ -155,6 +229,7 @@
           <w:rFonts w:ascii="Garamond" w:hAnsi="Garamond" w:cs="Calibri Light"/>
           <w:sz w:val="20"/>
           <w:szCs w:val="20"/>
+          <w:highlight w:val="magenta"/>
         </w:rPr>
         <w:t>first</w:t>
       </w:r>
@@ -164,6 +239,7 @@
           <w:rFonts w:ascii="Garamond" w:hAnsi="Garamond" w:cs="Calibri Light"/>
           <w:sz w:val="20"/>
           <w:szCs w:val="20"/>
+          <w:highlight w:val="magenta"/>
         </w:rPr>
         <w:t xml:space="preserve"> 3 of string and </w:t>
       </w:r>
@@ -173,6 +249,7 @@
           <w:rFonts w:ascii="Garamond" w:hAnsi="Garamond" w:cs="Calibri Light"/>
           <w:sz w:val="20"/>
           <w:szCs w:val="20"/>
+          <w:highlight w:val="magenta"/>
         </w:rPr>
         <w:t>four digit</w:t>
       </w:r>
@@ -182,6 +259,7 @@
           <w:rFonts w:ascii="Garamond" w:hAnsi="Garamond" w:cs="Calibri Light"/>
           <w:sz w:val="20"/>
           <w:szCs w:val="20"/>
+          <w:highlight w:val="magenta"/>
         </w:rPr>
         <w:t xml:space="preserve"> year to create a new var. </w:t>
       </w:r>
@@ -197,13 +275,15 @@
           <w:rFonts w:ascii="Garamond" w:hAnsi="Garamond" w:cs="Calibri Light"/>
           <w:sz w:val="20"/>
           <w:szCs w:val="20"/>
-        </w:rPr>
-      </w:pPr>
-      <w:r>
-        <w:rPr>
-          <w:rFonts w:ascii="Garamond" w:hAnsi="Garamond" w:cs="Calibri Light"/>
-          <w:sz w:val="20"/>
-          <w:szCs w:val="20"/>
+          <w:highlight w:val="cyan"/>
+        </w:rPr>
+      </w:pPr>
+      <w:r>
+        <w:rPr>
+          <w:rFonts w:ascii="Garamond" w:hAnsi="Garamond" w:cs="Calibri Light"/>
+          <w:sz w:val="20"/>
+          <w:szCs w:val="20"/>
+          <w:highlight w:val="cyan"/>
         </w:rPr>
         <w:t>Create two datasets; split by county level data.  (Ex. Code provided)</w:t>
       </w:r>
@@ -219,13 +299,15 @@
           <w:rFonts w:ascii="Garamond" w:hAnsi="Garamond" w:cs="Calibri Light"/>
           <w:sz w:val="20"/>
           <w:szCs w:val="20"/>
-        </w:rPr>
-      </w:pPr>
-      <w:r>
-        <w:rPr>
-          <w:rFonts w:ascii="Garamond" w:hAnsi="Garamond" w:cs="Calibri Light"/>
-          <w:sz w:val="20"/>
-          <w:szCs w:val="20"/>
+          <w:highlight w:val="cyan"/>
+        </w:rPr>
+      </w:pPr>
+      <w:r>
+        <w:rPr>
+          <w:rFonts w:ascii="Garamond" w:hAnsi="Garamond" w:cs="Calibri Light"/>
+          <w:sz w:val="20"/>
+          <w:szCs w:val="20"/>
+          <w:highlight w:val="cyan"/>
         </w:rPr>
         <w:t xml:space="preserve">Create new var in county </w:t>
       </w:r>
@@ -235,6 +317,7 @@
           <w:rFonts w:ascii="Garamond" w:hAnsi="Garamond" w:cs="Calibri Light"/>
           <w:sz w:val="20"/>
           <w:szCs w:val="20"/>
+          <w:highlight w:val="cyan"/>
         </w:rPr>
         <w:t>tibble</w:t>
       </w:r>
@@ -244,6 +327,7 @@
           <w:rFonts w:ascii="Garamond" w:hAnsi="Garamond" w:cs="Calibri Light"/>
           <w:sz w:val="20"/>
           <w:szCs w:val="20"/>
+          <w:highlight w:val="cyan"/>
         </w:rPr>
         <w:t>.</w:t>
       </w:r>
@@ -259,13 +343,15 @@
           <w:rFonts w:ascii="Garamond" w:hAnsi="Garamond" w:cs="Calibri Light"/>
           <w:sz w:val="20"/>
           <w:szCs w:val="20"/>
-        </w:rPr>
-      </w:pPr>
-      <w:r>
-        <w:rPr>
-          <w:rFonts w:ascii="Garamond" w:hAnsi="Garamond" w:cs="Calibri Light"/>
-          <w:sz w:val="20"/>
-          <w:szCs w:val="20"/>
+          <w:highlight w:val="cyan"/>
+        </w:rPr>
+      </w:pPr>
+      <w:r>
+        <w:rPr>
+          <w:rFonts w:ascii="Garamond" w:hAnsi="Garamond" w:cs="Calibri Light"/>
+          <w:sz w:val="20"/>
+          <w:szCs w:val="20"/>
+          <w:highlight w:val="cyan"/>
         </w:rPr>
         <w:t xml:space="preserve">Create new var in non-county </w:t>
       </w:r>
@@ -275,6 +361,7 @@
           <w:rFonts w:ascii="Garamond" w:hAnsi="Garamond" w:cs="Calibri Light"/>
           <w:sz w:val="20"/>
           <w:szCs w:val="20"/>
+          <w:highlight w:val="cyan"/>
         </w:rPr>
         <w:t>tibble</w:t>
       </w:r>
@@ -284,6 +371,7 @@
           <w:rFonts w:ascii="Garamond" w:hAnsi="Garamond" w:cs="Calibri Light"/>
           <w:sz w:val="20"/>
           <w:szCs w:val="20"/>
+          <w:highlight w:val="cyan"/>
         </w:rPr>
         <w:t xml:space="preserve">. </w:t>
       </w:r>
@@ -318,13 +406,15 @@
           <w:rFonts w:ascii="Garamond" w:hAnsi="Garamond" w:cs="Calibri Light"/>
           <w:sz w:val="20"/>
           <w:szCs w:val="20"/>
-        </w:rPr>
-      </w:pPr>
-      <w:r>
-        <w:rPr>
-          <w:rFonts w:ascii="Garamond" w:hAnsi="Garamond" w:cs="Calibri Light"/>
-          <w:sz w:val="20"/>
-          <w:szCs w:val="20"/>
+          <w:highlight w:val="cyan"/>
+        </w:rPr>
+      </w:pPr>
+      <w:r>
+        <w:rPr>
+          <w:rFonts w:ascii="Garamond" w:hAnsi="Garamond" w:cs="Calibri Light"/>
+          <w:sz w:val="20"/>
+          <w:szCs w:val="20"/>
+          <w:highlight w:val="cyan"/>
         </w:rPr>
         <w:t xml:space="preserve">Write function that does 1 &amp; 2 in DPF stage. </w:t>
       </w:r>
@@ -340,13 +430,15 @@
           <w:rFonts w:ascii="Garamond" w:hAnsi="Garamond" w:cs="Calibri Light"/>
           <w:sz w:val="20"/>
           <w:szCs w:val="20"/>
-        </w:rPr>
-      </w:pPr>
-      <w:r>
-        <w:rPr>
-          <w:rFonts w:ascii="Garamond" w:hAnsi="Garamond" w:cs="Calibri Light"/>
-          <w:sz w:val="20"/>
-          <w:szCs w:val="20"/>
+          <w:highlight w:val="cyan"/>
+        </w:rPr>
+      </w:pPr>
+      <w:r>
+        <w:rPr>
+          <w:rFonts w:ascii="Garamond" w:hAnsi="Garamond" w:cs="Calibri Light"/>
+          <w:sz w:val="20"/>
+          <w:szCs w:val="20"/>
+          <w:highlight w:val="cyan"/>
         </w:rPr>
         <w:t>Write function that performs 2 to 3 in DPF stage.</w:t>
       </w:r>
@@ -362,13 +454,15 @@
           <w:rFonts w:ascii="Garamond" w:hAnsi="Garamond" w:cs="Calibri Light"/>
           <w:sz w:val="20"/>
           <w:szCs w:val="20"/>
-        </w:rPr>
-      </w:pPr>
-      <w:r>
-        <w:rPr>
-          <w:rFonts w:ascii="Garamond" w:hAnsi="Garamond" w:cs="Calibri Light"/>
-          <w:sz w:val="20"/>
-          <w:szCs w:val="20"/>
+          <w:highlight w:val="cyan"/>
+        </w:rPr>
+      </w:pPr>
+      <w:r>
+        <w:rPr>
+          <w:rFonts w:ascii="Garamond" w:hAnsi="Garamond" w:cs="Calibri Light"/>
+          <w:sz w:val="20"/>
+          <w:szCs w:val="20"/>
+          <w:highlight w:val="cyan"/>
         </w:rPr>
         <w:t>Write function for step 5.</w:t>
       </w:r>
@@ -384,13 +478,15 @@
           <w:rFonts w:ascii="Garamond" w:hAnsi="Garamond" w:cs="Calibri Light"/>
           <w:sz w:val="20"/>
           <w:szCs w:val="20"/>
-        </w:rPr>
-      </w:pPr>
-      <w:r>
-        <w:rPr>
-          <w:rFonts w:ascii="Garamond" w:hAnsi="Garamond" w:cs="Calibri Light"/>
-          <w:sz w:val="20"/>
-          <w:szCs w:val="20"/>
+          <w:highlight w:val="cyan"/>
+        </w:rPr>
+      </w:pPr>
+      <w:r>
+        <w:rPr>
+          <w:rFonts w:ascii="Garamond" w:hAnsi="Garamond" w:cs="Calibri Light"/>
+          <w:sz w:val="20"/>
+          <w:szCs w:val="20"/>
+          <w:highlight w:val="cyan"/>
         </w:rPr>
         <w:t>Write function for step 6.</w:t>
       </w:r>
@@ -406,13 +502,15 @@
           <w:rFonts w:ascii="Garamond" w:hAnsi="Garamond" w:cs="Calibri Light"/>
           <w:sz w:val="20"/>
           <w:szCs w:val="20"/>
-        </w:rPr>
-      </w:pPr>
-      <w:r>
-        <w:rPr>
-          <w:rFonts w:ascii="Garamond" w:hAnsi="Garamond" w:cs="Calibri Light"/>
-          <w:sz w:val="20"/>
-          <w:szCs w:val="20"/>
+          <w:highlight w:val="magenta"/>
+        </w:rPr>
+      </w:pPr>
+      <w:r>
+        <w:rPr>
+          <w:rFonts w:ascii="Garamond" w:hAnsi="Garamond" w:cs="Calibri Light"/>
+          <w:sz w:val="20"/>
+          <w:szCs w:val="20"/>
+          <w:highlight w:val="magenta"/>
         </w:rPr>
         <w:t xml:space="preserve">Write function for output 3,5,6 that returns two </w:t>
       </w:r>
@@ -422,6 +520,7 @@
           <w:rFonts w:ascii="Garamond" w:hAnsi="Garamond" w:cs="Calibri Light"/>
           <w:sz w:val="20"/>
           <w:szCs w:val="20"/>
+          <w:highlight w:val="magenta"/>
         </w:rPr>
         <w:t>tibbles</w:t>
       </w:r>
@@ -438,13 +537,15 @@
           <w:rFonts w:ascii="Garamond" w:hAnsi="Garamond" w:cs="Calibri Light"/>
           <w:sz w:val="20"/>
           <w:szCs w:val="20"/>
-        </w:rPr>
-      </w:pPr>
-      <w:r>
-        <w:rPr>
-          <w:rFonts w:ascii="Garamond" w:hAnsi="Garamond" w:cs="Calibri Light"/>
-          <w:sz w:val="20"/>
-          <w:szCs w:val="20"/>
+          <w:highlight w:val="cyan"/>
+        </w:rPr>
+      </w:pPr>
+      <w:r>
+        <w:rPr>
+          <w:rFonts w:ascii="Garamond" w:hAnsi="Garamond" w:cs="Calibri Light"/>
+          <w:sz w:val="20"/>
+          <w:szCs w:val="20"/>
+          <w:highlight w:val="cyan"/>
         </w:rPr>
         <w:t xml:space="preserve">Wrap it all into one function that runs everything on one </w:t>
       </w:r>
@@ -454,6 +555,7 @@
           <w:rFonts w:ascii="Garamond" w:hAnsi="Garamond" w:cs="Calibri Light"/>
           <w:sz w:val="20"/>
           <w:szCs w:val="20"/>
+          <w:highlight w:val="cyan"/>
         </w:rPr>
         <w:t>init.</w:t>
       </w:r>
@@ -463,6 +565,7 @@
           <w:rFonts w:ascii="Garamond" w:hAnsi="Garamond" w:cs="Calibri Light"/>
           <w:sz w:val="20"/>
           <w:szCs w:val="20"/>
+          <w:highlight w:val="cyan"/>
         </w:rPr>
         <w:t xml:space="preserve">  </w:t>
       </w:r>
@@ -478,13 +581,15 @@
           <w:rFonts w:ascii="Garamond" w:hAnsi="Garamond" w:cs="Calibri Light"/>
           <w:sz w:val="20"/>
           <w:szCs w:val="20"/>
-        </w:rPr>
-      </w:pPr>
-      <w:r>
-        <w:rPr>
-          <w:rFonts w:ascii="Garamond" w:hAnsi="Garamond" w:cs="Calibri Light"/>
-          <w:sz w:val="20"/>
-          <w:szCs w:val="20"/>
+          <w:highlight w:val="cyan"/>
+        </w:rPr>
+      </w:pPr>
+      <w:r>
+        <w:rPr>
+          <w:rFonts w:ascii="Garamond" w:hAnsi="Garamond" w:cs="Calibri Light"/>
+          <w:sz w:val="20"/>
+          <w:szCs w:val="20"/>
+          <w:highlight w:val="cyan"/>
         </w:rPr>
         <w:t xml:space="preserve">Call function twice for each .csv file provided. </w:t>
       </w:r>
@@ -500,13 +605,15 @@
           <w:rFonts w:ascii="Garamond" w:hAnsi="Garamond" w:cs="Calibri Light"/>
           <w:sz w:val="20"/>
           <w:szCs w:val="20"/>
-        </w:rPr>
-      </w:pPr>
-      <w:r>
-        <w:rPr>
-          <w:rFonts w:ascii="Garamond" w:hAnsi="Garamond" w:cs="Calibri Light"/>
-          <w:sz w:val="20"/>
-          <w:szCs w:val="20"/>
+          <w:highlight w:val="cyan"/>
+        </w:rPr>
+      </w:pPr>
+      <w:r>
+        <w:rPr>
+          <w:rFonts w:ascii="Garamond" w:hAnsi="Garamond" w:cs="Calibri Light"/>
+          <w:sz w:val="20"/>
+          <w:szCs w:val="20"/>
+          <w:highlight w:val="cyan"/>
         </w:rPr>
         <w:t xml:space="preserve">Write one single function that combines the </w:t>
       </w:r>
@@ -516,6 +623,7 @@
           <w:rFonts w:ascii="Garamond" w:hAnsi="Garamond" w:cs="Calibri Light"/>
           <w:sz w:val="20"/>
           <w:szCs w:val="20"/>
+          <w:highlight w:val="cyan"/>
         </w:rPr>
         <w:t>tibbles</w:t>
       </w:r>
@@ -525,6 +633,7 @@
           <w:rFonts w:ascii="Garamond" w:hAnsi="Garamond" w:cs="Calibri Light"/>
           <w:sz w:val="20"/>
           <w:szCs w:val="20"/>
+          <w:highlight w:val="cyan"/>
         </w:rPr>
         <w:t xml:space="preserve"> into a single data frame. </w:t>
       </w:r>
@@ -559,13 +668,15 @@
           <w:rFonts w:ascii="Garamond" w:hAnsi="Garamond" w:cs="Calibri Light"/>
           <w:sz w:val="20"/>
           <w:szCs w:val="20"/>
-        </w:rPr>
-      </w:pPr>
-      <w:r>
-        <w:rPr>
-          <w:rFonts w:ascii="Garamond" w:hAnsi="Garamond" w:cs="Calibri Light"/>
-          <w:sz w:val="20"/>
-          <w:szCs w:val="20"/>
+          <w:highlight w:val="cyan"/>
+        </w:rPr>
+      </w:pPr>
+      <w:r>
+        <w:rPr>
+          <w:rFonts w:ascii="Garamond" w:hAnsi="Garamond" w:cs="Calibri Light"/>
+          <w:sz w:val="20"/>
+          <w:szCs w:val="20"/>
+          <w:highlight w:val="cyan"/>
         </w:rPr>
         <w:t>Write function that plots mean across years by division.</w:t>
       </w:r>
@@ -581,13 +692,15 @@
           <w:rFonts w:ascii="Garamond" w:hAnsi="Garamond" w:cs="Calibri Light"/>
           <w:sz w:val="20"/>
           <w:szCs w:val="20"/>
-        </w:rPr>
-      </w:pPr>
-      <w:r>
-        <w:rPr>
-          <w:rFonts w:ascii="Garamond" w:hAnsi="Garamond" w:cs="Calibri Light"/>
-          <w:sz w:val="20"/>
-          <w:szCs w:val="20"/>
+          <w:highlight w:val="magenta"/>
+        </w:rPr>
+      </w:pPr>
+      <w:r>
+        <w:rPr>
+          <w:rFonts w:ascii="Garamond" w:hAnsi="Garamond" w:cs="Calibri Light"/>
+          <w:sz w:val="20"/>
+          <w:szCs w:val="20"/>
+          <w:highlight w:val="magenta"/>
         </w:rPr>
         <w:t xml:space="preserve">Plot function itemized </w:t>
       </w:r>
@@ -597,6 +710,7 @@
           <w:rFonts w:ascii="Garamond" w:hAnsi="Garamond" w:cs="Calibri Light"/>
           <w:sz w:val="20"/>
           <w:szCs w:val="20"/>
+          <w:highlight w:val="magenta"/>
         </w:rPr>
         <w:t>list;</w:t>
       </w:r>
@@ -606,6 +720,7 @@
           <w:rFonts w:ascii="Garamond" w:hAnsi="Garamond" w:cs="Calibri Light"/>
           <w:sz w:val="20"/>
           <w:szCs w:val="20"/>
+          <w:highlight w:val="magenta"/>
         </w:rPr>
         <w:t xml:space="preserve"> spec state, determine top/bottom, how many.</w:t>
       </w:r>
@@ -621,13 +736,15 @@
           <w:rFonts w:ascii="Garamond" w:hAnsi="Garamond" w:cs="Calibri Light"/>
           <w:sz w:val="20"/>
           <w:szCs w:val="20"/>
-        </w:rPr>
-      </w:pPr>
-      <w:r>
-        <w:rPr>
-          <w:rFonts w:ascii="Garamond" w:hAnsi="Garamond" w:cs="Calibri Light"/>
-          <w:sz w:val="20"/>
-          <w:szCs w:val="20"/>
+          <w:highlight w:val="magenta"/>
+        </w:rPr>
+      </w:pPr>
+      <w:r>
+        <w:rPr>
+          <w:rFonts w:ascii="Garamond" w:hAnsi="Garamond" w:cs="Calibri Light"/>
+          <w:sz w:val="20"/>
+          <w:szCs w:val="20"/>
+          <w:highlight w:val="magenta"/>
         </w:rPr>
         <w:t>Finalize Plot Function with additional asks.</w:t>
       </w:r>
@@ -649,6 +766,811 @@
           <w:u w:val="single"/>
         </w:rPr>
         <w:t>PUTTING IT ALL TOGETHER (PIAT)</w:t>
+      </w:r>
+    </w:p>
+    <w:p>
+      <w:pPr>
+        <w:pStyle w:val="ListParagraph"/>
+        <w:numPr>
+          <w:ilvl w:val="0"/>
+          <w:numId w:val="8"/>
+        </w:numPr>
+        <w:rPr>
+          <w:rFonts w:ascii="Garamond" w:hAnsi="Garamond" w:cs="Calibri Light"/>
+          <w:sz w:val="20"/>
+          <w:szCs w:val="20"/>
+          <w:highlight w:val="cyan"/>
+        </w:rPr>
+      </w:pPr>
+      <w:r>
+        <w:rPr>
+          <w:rFonts w:ascii="Garamond" w:hAnsi="Garamond" w:cs="Calibri Light"/>
+          <w:sz w:val="20"/>
+          <w:szCs w:val="20"/>
+          <w:highlight w:val="cyan"/>
+        </w:rPr>
+        <w:t xml:space="preserve">Run data proc function on URL data, declare renamed var. </w:t>
+      </w:r>
+    </w:p>
+    <w:p>
+      <w:pPr>
+        <w:pStyle w:val="ListParagraph"/>
+        <w:numPr>
+          <w:ilvl w:val="0"/>
+          <w:numId w:val="8"/>
+        </w:numPr>
+        <w:rPr>
+          <w:rFonts w:ascii="Garamond" w:hAnsi="Garamond" w:cs="Calibri Light"/>
+          <w:sz w:val="20"/>
+          <w:szCs w:val="20"/>
+          <w:highlight w:val="cyan"/>
+        </w:rPr>
+      </w:pPr>
+      <w:r>
+        <w:rPr>
+          <w:rFonts w:ascii="Garamond" w:hAnsi="Garamond" w:cs="Calibri Light"/>
+          <w:sz w:val="20"/>
+          <w:szCs w:val="20"/>
+          <w:highlight w:val="cyan"/>
+        </w:rPr>
+        <w:t>Run data comb. Function that puts both data in one object with two frames.</w:t>
+      </w:r>
+    </w:p>
+    <w:p>
+      <w:pPr>
+        <w:pStyle w:val="ListParagraph"/>
+        <w:numPr>
+          <w:ilvl w:val="0"/>
+          <w:numId w:val="8"/>
+        </w:numPr>
+        <w:rPr>
+          <w:rFonts w:ascii="Garamond" w:hAnsi="Garamond" w:cs="Calibri Light"/>
+          <w:sz w:val="20"/>
+          <w:szCs w:val="20"/>
+          <w:highlight w:val="cyan"/>
+        </w:rPr>
+      </w:pPr>
+      <w:r>
+        <w:rPr>
+          <w:rFonts w:ascii="Garamond" w:hAnsi="Garamond" w:cs="Calibri Light"/>
+          <w:sz w:val="20"/>
+          <w:szCs w:val="20"/>
+          <w:highlight w:val="cyan"/>
+        </w:rPr>
+        <w:t xml:space="preserve">Plot on </w:t>
+      </w:r>
+      <w:r>
+        <w:rPr>
+          <w:rFonts w:ascii="Garamond" w:hAnsi="Garamond" w:cs="Calibri Light"/>
+          <w:b/>
+          <w:bCs/>
+          <w:sz w:val="20"/>
+          <w:szCs w:val="20"/>
+          <w:highlight w:val="cyan"/>
+        </w:rPr>
+        <w:t>State</w:t>
+      </w:r>
+    </w:p>
+    <w:p>
+      <w:pPr>
+        <w:pStyle w:val="ListParagraph"/>
+        <w:numPr>
+          <w:ilvl w:val="0"/>
+          <w:numId w:val="8"/>
+        </w:numPr>
+        <w:rPr>
+          <w:rFonts w:ascii="Garamond" w:hAnsi="Garamond" w:cs="Calibri Light"/>
+          <w:sz w:val="20"/>
+          <w:szCs w:val="20"/>
+          <w:highlight w:val="magenta"/>
+        </w:rPr>
+      </w:pPr>
+      <w:r>
+        <w:rPr>
+          <w:rFonts w:ascii="Garamond" w:hAnsi="Garamond" w:cs="Calibri Light"/>
+          <w:sz w:val="20"/>
+          <w:szCs w:val="20"/>
+          <w:highlight w:val="magenta"/>
+        </w:rPr>
+        <w:t xml:space="preserve">Plot on </w:t>
+      </w:r>
+      <w:r>
+        <w:rPr>
+          <w:rFonts w:ascii="Garamond" w:hAnsi="Garamond" w:cs="Calibri Light"/>
+          <w:b/>
+          <w:bCs/>
+          <w:sz w:val="20"/>
+          <w:szCs w:val="20"/>
+          <w:highlight w:val="magenta"/>
+        </w:rPr>
+        <w:t>County</w:t>
+      </w:r>
+    </w:p>
+    <w:p>
+      <w:pPr>
+        <w:pStyle w:val="ListParagraph"/>
+        <w:numPr>
+          <w:ilvl w:val="1"/>
+          <w:numId w:val="8"/>
+        </w:numPr>
+        <w:rPr>
+          <w:rFonts w:ascii="Garamond" w:hAnsi="Garamond" w:cs="Calibri Light"/>
+          <w:b/>
+          <w:bCs/>
+          <w:sz w:val="20"/>
+          <w:szCs w:val="20"/>
+        </w:rPr>
+      </w:pPr>
+      <w:r>
+        <w:rPr>
+          <w:rFonts w:ascii="Garamond" w:hAnsi="Garamond" w:cs="Calibri Light"/>
+          <w:b/>
+          <w:bCs/>
+          <w:sz w:val="20"/>
+          <w:szCs w:val="20"/>
+        </w:rPr>
+        <w:t>NC</w:t>
+      </w:r>
+    </w:p>
+    <w:p>
+      <w:pPr>
+        <w:pStyle w:val="ListParagraph"/>
+        <w:numPr>
+          <w:ilvl w:val="1"/>
+          <w:numId w:val="8"/>
+        </w:numPr>
+        <w:rPr>
+          <w:rFonts w:ascii="Garamond" w:hAnsi="Garamond" w:cs="Calibri Light"/>
+          <w:b/>
+          <w:bCs/>
+          <w:sz w:val="20"/>
+          <w:szCs w:val="20"/>
+        </w:rPr>
+      </w:pPr>
+      <w:r>
+        <w:rPr>
+          <w:rFonts w:ascii="Garamond" w:hAnsi="Garamond" w:cs="Calibri Light"/>
+          <w:b/>
+          <w:bCs/>
+          <w:sz w:val="20"/>
+          <w:szCs w:val="20"/>
+        </w:rPr>
+        <w:t>SC</w:t>
+      </w:r>
+    </w:p>
+    <w:p>
+      <w:pPr>
+        <w:pStyle w:val="ListParagraph"/>
+        <w:numPr>
+          <w:ilvl w:val="1"/>
+          <w:numId w:val="8"/>
+        </w:numPr>
+        <w:rPr>
+          <w:rFonts w:ascii="Garamond" w:hAnsi="Garamond" w:cs="Calibri Light"/>
+          <w:b/>
+          <w:bCs/>
+          <w:sz w:val="20"/>
+          <w:szCs w:val="20"/>
+        </w:rPr>
+      </w:pPr>
+      <w:r>
+        <w:rPr>
+          <w:rFonts w:ascii="Garamond" w:hAnsi="Garamond" w:cs="Calibri Light"/>
+          <w:b/>
+          <w:bCs/>
+          <w:sz w:val="20"/>
+          <w:szCs w:val="20"/>
+        </w:rPr>
+        <w:t>Nothing</w:t>
+      </w:r>
+    </w:p>
+    <w:p>
+      <w:pPr>
+        <w:pStyle w:val="ListParagraph"/>
+        <w:numPr>
+          <w:ilvl w:val="1"/>
+          <w:numId w:val="8"/>
+        </w:numPr>
+        <w:rPr>
+          <w:rFonts w:ascii="Garamond" w:hAnsi="Garamond" w:cs="Calibri Light"/>
+          <w:b/>
+          <w:bCs/>
+          <w:sz w:val="20"/>
+          <w:szCs w:val="20"/>
+        </w:rPr>
+      </w:pPr>
+      <w:r>
+        <w:rPr>
+          <w:rFonts w:ascii="Garamond" w:hAnsi="Garamond" w:cs="Calibri Light"/>
+          <w:b/>
+          <w:bCs/>
+          <w:sz w:val="20"/>
+          <w:szCs w:val="20"/>
+        </w:rPr>
+        <w:t>PA</w:t>
+      </w:r>
+    </w:p>
+    <w:p>
+      <w:pPr>
+        <w:pStyle w:val="ListParagraph"/>
+        <w:numPr>
+          <w:ilvl w:val="0"/>
+          <w:numId w:val="8"/>
+        </w:numPr>
+        <w:rPr>
+          <w:rFonts w:ascii="Garamond" w:hAnsi="Garamond" w:cs="Calibri Light"/>
+          <w:sz w:val="20"/>
+          <w:szCs w:val="20"/>
+          <w:highlight w:val="cyan"/>
+        </w:rPr>
+      </w:pPr>
+      <w:r>
+        <w:rPr>
+          <w:rFonts w:ascii="Garamond" w:hAnsi="Garamond" w:cs="Calibri Light"/>
+          <w:sz w:val="20"/>
+          <w:szCs w:val="20"/>
+          <w:highlight w:val="cyan"/>
+        </w:rPr>
+        <w:t xml:space="preserve">Read in additional datasets; apply functions to them.  </w:t>
+      </w:r>
+    </w:p>
+    <w:p>
+      <w:pPr>
+        <w:pStyle w:val="ListParagraph"/>
+        <w:numPr>
+          <w:ilvl w:val="1"/>
+          <w:numId w:val="8"/>
+        </w:numPr>
+        <w:rPr>
+          <w:rFonts w:ascii="Garamond" w:hAnsi="Garamond" w:cs="Calibri Light"/>
+          <w:sz w:val="20"/>
+          <w:szCs w:val="20"/>
+          <w:highlight w:val="cyan"/>
+        </w:rPr>
+      </w:pPr>
+      <w:r>
+        <w:rPr>
+          <w:rFonts w:ascii="Garamond" w:hAnsi="Garamond" w:cs="Calibri Light"/>
+          <w:sz w:val="20"/>
+          <w:szCs w:val="20"/>
+          <w:highlight w:val="cyan"/>
+        </w:rPr>
+        <w:t xml:space="preserve">Run data processing function on the four data sets </w:t>
+      </w:r>
+    </w:p>
+    <w:p>
+      <w:pPr>
+        <w:pStyle w:val="ListParagraph"/>
+        <w:numPr>
+          <w:ilvl w:val="1"/>
+          <w:numId w:val="8"/>
+        </w:numPr>
+        <w:rPr>
+          <w:rFonts w:ascii="Garamond" w:hAnsi="Garamond" w:cs="Calibri Light"/>
+          <w:sz w:val="20"/>
+          <w:szCs w:val="20"/>
+        </w:rPr>
+      </w:pPr>
+      <w:r>
+        <w:rPr>
+          <w:rFonts w:ascii="Garamond" w:hAnsi="Garamond" w:cs="Calibri Light"/>
+          <w:sz w:val="20"/>
+          <w:szCs w:val="20"/>
+          <w:highlight w:val="cyan"/>
+        </w:rPr>
+        <w:t>Run data comb function to combine into one object with two data frame</w:t>
+      </w:r>
+      <w:r>
+        <w:rPr>
+          <w:rFonts w:ascii="Garamond" w:hAnsi="Garamond" w:cs="Calibri Light"/>
+          <w:sz w:val="20"/>
+          <w:szCs w:val="20"/>
+        </w:rPr>
+        <w:t>s</w:t>
+      </w:r>
+    </w:p>
+    <w:p>
+      <w:pPr>
+        <w:pStyle w:val="ListParagraph"/>
+        <w:numPr>
+          <w:ilvl w:val="1"/>
+          <w:numId w:val="8"/>
+        </w:numPr>
+        <w:rPr>
+          <w:rFonts w:ascii="Garamond" w:hAnsi="Garamond" w:cs="Calibri Light"/>
+          <w:sz w:val="20"/>
+          <w:szCs w:val="20"/>
+          <w:highlight w:val="cyan"/>
+        </w:rPr>
+      </w:pPr>
+      <w:r>
+        <w:rPr>
+          <w:rFonts w:ascii="Garamond" w:hAnsi="Garamond" w:cs="Calibri Light"/>
+          <w:sz w:val="20"/>
+          <w:szCs w:val="20"/>
+          <w:highlight w:val="cyan"/>
+        </w:rPr>
+        <w:t>Plot on</w:t>
+      </w:r>
+      <w:r>
+        <w:rPr>
+          <w:rFonts w:ascii="Garamond" w:hAnsi="Garamond" w:cs="Calibri Light"/>
+          <w:b/>
+          <w:bCs/>
+          <w:sz w:val="20"/>
+          <w:szCs w:val="20"/>
+          <w:highlight w:val="cyan"/>
+        </w:rPr>
+        <w:t xml:space="preserve"> State</w:t>
+      </w:r>
+    </w:p>
+    <w:p>
+      <w:pPr>
+        <w:pStyle w:val="ListParagraph"/>
+        <w:numPr>
+          <w:ilvl w:val="1"/>
+          <w:numId w:val="8"/>
+        </w:numPr>
+        <w:rPr>
+          <w:rFonts w:ascii="Garamond" w:hAnsi="Garamond" w:cs="Calibri Light"/>
+          <w:sz w:val="20"/>
+          <w:szCs w:val="20"/>
+          <w:highlight w:val="magenta"/>
+        </w:rPr>
+      </w:pPr>
+      <w:r>
+        <w:rPr>
+          <w:rFonts w:ascii="Garamond" w:hAnsi="Garamond" w:cs="Calibri Light"/>
+          <w:sz w:val="20"/>
+          <w:szCs w:val="20"/>
+          <w:highlight w:val="magenta"/>
+        </w:rPr>
+        <w:t xml:space="preserve">Plot on </w:t>
+      </w:r>
+      <w:r>
+        <w:rPr>
+          <w:rFonts w:ascii="Garamond" w:hAnsi="Garamond" w:cs="Calibri Light"/>
+          <w:b/>
+          <w:bCs/>
+          <w:sz w:val="20"/>
+          <w:szCs w:val="20"/>
+          <w:highlight w:val="magenta"/>
+        </w:rPr>
+        <w:t>County</w:t>
+      </w:r>
+    </w:p>
+    <w:p>
+      <w:pPr>
+        <w:pStyle w:val="ListParagraph"/>
+        <w:numPr>
+          <w:ilvl w:val="2"/>
+          <w:numId w:val="8"/>
+        </w:numPr>
+        <w:rPr>
+          <w:rFonts w:ascii="Garamond" w:hAnsi="Garamond" w:cs="Calibri Light"/>
+          <w:b/>
+          <w:bCs/>
+          <w:sz w:val="20"/>
+          <w:szCs w:val="20"/>
+        </w:rPr>
+      </w:pPr>
+      <w:r>
+        <w:rPr>
+          <w:rFonts w:ascii="Garamond" w:hAnsi="Garamond" w:cs="Calibri Light"/>
+          <w:b/>
+          <w:bCs/>
+          <w:sz w:val="20"/>
+          <w:szCs w:val="20"/>
+        </w:rPr>
+        <w:t>CA</w:t>
+      </w:r>
+    </w:p>
+    <w:p>
+      <w:pPr>
+        <w:pStyle w:val="ListParagraph"/>
+        <w:numPr>
+          <w:ilvl w:val="2"/>
+          <w:numId w:val="8"/>
+        </w:numPr>
+        <w:rPr>
+          <w:rFonts w:ascii="Garamond" w:hAnsi="Garamond" w:cs="Calibri Light"/>
+          <w:b/>
+          <w:bCs/>
+          <w:sz w:val="20"/>
+          <w:szCs w:val="20"/>
+        </w:rPr>
+      </w:pPr>
+      <w:r>
+        <w:rPr>
+          <w:rFonts w:ascii="Garamond" w:hAnsi="Garamond" w:cs="Calibri Light"/>
+          <w:b/>
+          <w:bCs/>
+          <w:sz w:val="20"/>
+          <w:szCs w:val="20"/>
+        </w:rPr>
+        <w:t>TX</w:t>
+      </w:r>
+    </w:p>
+    <w:p>
+      <w:pPr>
+        <w:pStyle w:val="ListParagraph"/>
+        <w:numPr>
+          <w:ilvl w:val="2"/>
+          <w:numId w:val="8"/>
+        </w:numPr>
+        <w:rPr>
+          <w:rFonts w:ascii="Garamond" w:hAnsi="Garamond" w:cs="Calibri Light"/>
+          <w:b/>
+          <w:bCs/>
+          <w:sz w:val="20"/>
+          <w:szCs w:val="20"/>
+        </w:rPr>
+      </w:pPr>
+      <w:r>
+        <w:rPr>
+          <w:rFonts w:ascii="Garamond" w:hAnsi="Garamond" w:cs="Calibri Light"/>
+          <w:b/>
+          <w:bCs/>
+          <w:sz w:val="20"/>
+          <w:szCs w:val="20"/>
+        </w:rPr>
+        <w:t>Nothing</w:t>
+      </w:r>
+    </w:p>
+    <w:p>
+      <w:pPr>
+        <w:pStyle w:val="ListParagraph"/>
+        <w:numPr>
+          <w:ilvl w:val="2"/>
+          <w:numId w:val="8"/>
+        </w:numPr>
+        <w:rPr>
+          <w:rFonts w:ascii="Garamond" w:hAnsi="Garamond" w:cs="Calibri Light"/>
+          <w:b/>
+          <w:bCs/>
+          <w:sz w:val="20"/>
+          <w:szCs w:val="20"/>
+        </w:rPr>
+      </w:pPr>
+      <w:r>
+        <w:rPr>
+          <w:rFonts w:ascii="Garamond" w:hAnsi="Garamond" w:cs="Calibri Light"/>
+          <w:b/>
+          <w:bCs/>
+          <w:sz w:val="20"/>
+          <w:szCs w:val="20"/>
+        </w:rPr>
+        <w:t>NY</w:t>
+      </w:r>
+    </w:p>
+    <w:p>
+      <w:pPr>
+        <w:rPr>
+          <w:rFonts w:ascii="Garamond" w:hAnsi="Garamond" w:cs="Calibri Light"/>
+          <w:sz w:val="20"/>
+          <w:szCs w:val="20"/>
+          <w:u w:val="single"/>
+        </w:rPr>
+      </w:pPr>
+      <w:r>
+        <w:rPr>
+          <w:rFonts w:ascii="Garamond" w:hAnsi="Garamond" w:cs="Calibri Light"/>
+          <w:sz w:val="20"/>
+          <w:szCs w:val="20"/>
+          <w:u w:val="single"/>
+        </w:rPr>
+        <w:t>FINALIZING</w:t>
+      </w:r>
+    </w:p>
+    <w:p>
+      <w:pPr>
+        <w:pStyle w:val="ListParagraph"/>
+        <w:numPr>
+          <w:ilvl w:val="0"/>
+          <w:numId w:val="9"/>
+        </w:numPr>
+        <w:rPr>
+          <w:rFonts w:ascii="Garamond" w:hAnsi="Garamond" w:cs="Calibri Light"/>
+          <w:sz w:val="20"/>
+          <w:szCs w:val="20"/>
+        </w:rPr>
+      </w:pPr>
+      <w:r>
+        <w:rPr>
+          <w:rFonts w:ascii="Garamond" w:hAnsi="Garamond" w:cs="Calibri Light"/>
+          <w:sz w:val="20"/>
+          <w:szCs w:val="20"/>
+          <w:highlight w:val="cyan"/>
+        </w:rPr>
+        <w:t>Functioning Webpage with our work as a final product.</w:t>
+      </w:r>
+      <w:r>
+        <w:rPr>
+          <w:rFonts w:ascii="Garamond" w:hAnsi="Garamond" w:cs="Calibri Light"/>
+          <w:sz w:val="20"/>
+          <w:szCs w:val="20"/>
+        </w:rPr>
+        <w:t xml:space="preserve">  </w:t>
+      </w:r>
+      <w:r>
+        <w:rPr>
+          <w:rFonts w:ascii="Garamond" w:hAnsi="Garamond" w:cs="Calibri Light"/>
+          <w:sz w:val="20"/>
+          <w:szCs w:val="20"/>
+          <w:highlight w:val="cyan"/>
+        </w:rPr>
+        <w:t>Should include all the task points above plus a</w:t>
+      </w:r>
+      <w:r>
+        <w:rPr>
+          <w:rFonts w:ascii="Garamond" w:hAnsi="Garamond" w:cs="Calibri Light"/>
+          <w:sz w:val="20"/>
+          <w:szCs w:val="20"/>
+        </w:rPr>
+        <w:t xml:space="preserve"> </w:t>
+      </w:r>
+      <w:r>
+        <w:rPr>
+          <w:rFonts w:ascii="Garamond" w:hAnsi="Garamond" w:cs="Calibri Light"/>
+          <w:sz w:val="20"/>
+          <w:szCs w:val="20"/>
+          <w:highlight w:val="magenta"/>
+        </w:rPr>
+        <w:t>narrative</w:t>
+      </w:r>
+      <w:r>
+        <w:rPr>
+          <w:rFonts w:ascii="Garamond" w:hAnsi="Garamond" w:cs="Calibri Light"/>
+          <w:sz w:val="20"/>
+          <w:szCs w:val="20"/>
+        </w:rPr>
+        <w:t xml:space="preserve">. </w:t>
+      </w:r>
+    </w:p>
+    <w:p>
+      <w:pPr>
+        <w:pStyle w:val="ListParagraph"/>
+        <w:numPr>
+          <w:ilvl w:val="0"/>
+          <w:numId w:val="9"/>
+        </w:numPr>
+        <w:rPr>
+          <w:rFonts w:ascii="Garamond" w:hAnsi="Garamond" w:cs="Calibri Light"/>
+          <w:sz w:val="20"/>
+          <w:szCs w:val="20"/>
+          <w:highlight w:val="magenta"/>
+        </w:rPr>
+      </w:pPr>
+      <w:r>
+        <w:rPr>
+          <w:rFonts w:ascii="Garamond" w:hAnsi="Garamond" w:cs="Calibri Light"/>
+          <w:sz w:val="20"/>
+          <w:szCs w:val="20"/>
+          <w:highlight w:val="magenta"/>
+        </w:rPr>
+        <w:lastRenderedPageBreak/>
+        <w:t>For each item in the rubric, your grade will be lowered one level for each error (syntax, logical, or other) in the code and for each required item that is missing or lacking a description.</w:t>
+      </w:r>
+    </w:p>
+    <w:p>
+      <w:pPr>
+        <w:pStyle w:val="ListParagraph"/>
+        <w:numPr>
+          <w:ilvl w:val="0"/>
+          <w:numId w:val="9"/>
+        </w:numPr>
+        <w:rPr>
+          <w:rFonts w:ascii="Garamond" w:hAnsi="Garamond" w:cs="Calibri Light"/>
+          <w:sz w:val="20"/>
+          <w:szCs w:val="20"/>
+          <w:highlight w:val="cyan"/>
+        </w:rPr>
+      </w:pPr>
+      <w:r>
+        <w:rPr>
+          <w:rFonts w:ascii="Garamond" w:hAnsi="Garamond" w:cs="Calibri Light"/>
+          <w:sz w:val="20"/>
+          <w:szCs w:val="20"/>
+          <w:highlight w:val="cyan"/>
+        </w:rPr>
+        <w:t>We want to use Good Programming Practices when coding</w:t>
+      </w:r>
+    </w:p>
+    <w:p>
+      <w:pPr>
+        <w:pStyle w:val="ListParagraph"/>
+        <w:numPr>
+          <w:ilvl w:val="1"/>
+          <w:numId w:val="9"/>
+        </w:numPr>
+        <w:rPr>
+          <w:rFonts w:ascii="Garamond" w:hAnsi="Garamond" w:cs="Calibri Light"/>
+          <w:sz w:val="20"/>
+          <w:szCs w:val="20"/>
+        </w:rPr>
+      </w:pPr>
+      <w:r>
+        <w:rPr>
+          <w:rFonts w:ascii="Garamond" w:hAnsi="Garamond" w:cs="Calibri Light"/>
+          <w:sz w:val="20"/>
+          <w:szCs w:val="20"/>
+        </w:rPr>
+        <w:t>Include a header at the top of the program that gives the author, date, and purpose of the program.</w:t>
+      </w:r>
+    </w:p>
+    <w:p>
+      <w:pPr>
+        <w:pStyle w:val="ListParagraph"/>
+        <w:numPr>
+          <w:ilvl w:val="1"/>
+          <w:numId w:val="9"/>
+        </w:numPr>
+        <w:rPr>
+          <w:rFonts w:ascii="Garamond" w:hAnsi="Garamond" w:cs="Calibri Light"/>
+          <w:sz w:val="20"/>
+          <w:szCs w:val="20"/>
+        </w:rPr>
+      </w:pPr>
+      <w:r>
+        <w:rPr>
+          <w:rFonts w:ascii="Garamond" w:hAnsi="Garamond" w:cs="Calibri Light"/>
+          <w:sz w:val="20"/>
+          <w:szCs w:val="20"/>
+        </w:rPr>
+        <w:t>Place comments throughout the program explaining the purpose of different chunks of code as well as your thought process.</w:t>
+      </w:r>
+    </w:p>
+    <w:p>
+      <w:pPr>
+        <w:pStyle w:val="ListParagraph"/>
+        <w:numPr>
+          <w:ilvl w:val="1"/>
+          <w:numId w:val="9"/>
+        </w:numPr>
+        <w:rPr>
+          <w:rFonts w:ascii="Garamond" w:hAnsi="Garamond" w:cs="Calibri Light"/>
+          <w:sz w:val="20"/>
+          <w:szCs w:val="20"/>
+        </w:rPr>
+      </w:pPr>
+      <w:r>
+        <w:rPr>
+          <w:rFonts w:ascii="Garamond" w:hAnsi="Garamond" w:cs="Calibri Light"/>
+          <w:sz w:val="20"/>
+          <w:szCs w:val="20"/>
+        </w:rPr>
+        <w:t>Spacing and indentation should be used throughout for readability of the program.  </w:t>
+      </w:r>
+    </w:p>
+    <w:p>
+      <w:pPr>
+        <w:pStyle w:val="ListParagraph"/>
+        <w:numPr>
+          <w:ilvl w:val="1"/>
+          <w:numId w:val="9"/>
+        </w:numPr>
+        <w:rPr>
+          <w:rFonts w:ascii="Garamond" w:hAnsi="Garamond" w:cs="Calibri Light"/>
+          <w:sz w:val="20"/>
+          <w:szCs w:val="20"/>
+        </w:rPr>
+      </w:pPr>
+      <w:r>
+        <w:rPr>
+          <w:rFonts w:ascii="Garamond" w:hAnsi="Garamond" w:cs="Calibri Light"/>
+          <w:sz w:val="20"/>
+          <w:szCs w:val="20"/>
+        </w:rPr>
+        <w:t>Group sections of your code that serve a certain purpose together.</w:t>
+      </w:r>
+    </w:p>
+    <w:p>
+      <w:pPr>
+        <w:pStyle w:val="ListParagraph"/>
+        <w:numPr>
+          <w:ilvl w:val="1"/>
+          <w:numId w:val="9"/>
+        </w:numPr>
+        <w:rPr>
+          <w:rFonts w:ascii="Garamond" w:hAnsi="Garamond" w:cs="Calibri Light"/>
+          <w:sz w:val="20"/>
+          <w:szCs w:val="20"/>
+        </w:rPr>
+      </w:pPr>
+      <w:r>
+        <w:rPr>
+          <w:rFonts w:ascii="Garamond" w:hAnsi="Garamond" w:cs="Calibri Light"/>
+          <w:sz w:val="20"/>
+          <w:szCs w:val="20"/>
+        </w:rPr>
+        <w:t xml:space="preserve">Use a consistent naming scheme such as camelCase or </w:t>
+      </w:r>
+      <w:proofErr w:type="spellStart"/>
+      <w:r>
+        <w:rPr>
+          <w:rFonts w:ascii="Garamond" w:hAnsi="Garamond" w:cs="Calibri Light"/>
+          <w:sz w:val="20"/>
+          <w:szCs w:val="20"/>
+        </w:rPr>
+        <w:t>underscores_between_words</w:t>
+      </w:r>
+      <w:proofErr w:type="spellEnd"/>
+      <w:r>
+        <w:rPr>
+          <w:rFonts w:ascii="Garamond" w:hAnsi="Garamond" w:cs="Calibri Light"/>
+          <w:sz w:val="20"/>
+          <w:szCs w:val="20"/>
+        </w:rPr>
+        <w:t>.</w:t>
+      </w:r>
+    </w:p>
+    <w:p>
+      <w:pPr>
+        <w:pStyle w:val="ListParagraph"/>
+        <w:ind w:left="1440"/>
+        <w:rPr>
+          <w:rFonts w:ascii="Garamond" w:hAnsi="Garamond" w:cs="Calibri Light"/>
+          <w:sz w:val="20"/>
+          <w:szCs w:val="20"/>
+        </w:rPr>
+      </w:pPr>
+    </w:p>
+    <w:p>
+      <w:pPr>
+        <w:rPr>
+          <w:rFonts w:ascii="Garamond" w:hAnsi="Garamond" w:cs="Calibri Light"/>
+          <w:sz w:val="20"/>
+          <w:szCs w:val="20"/>
+        </w:rPr>
+      </w:pPr>
+    </w:p>
+    <w:p>
+      <w:pPr>
+        <w:rPr>
+          <w:rFonts w:ascii="Garamond" w:hAnsi="Garamond" w:cs="Calibri Light"/>
+          <w:sz w:val="20"/>
+          <w:szCs w:val="20"/>
+        </w:rPr>
+      </w:pPr>
+      <w:r>
+        <w:rPr>
+          <w:noProof/>
+        </w:rPr>
+        <w:drawing>
+          <wp:inline distT="0" distB="0" distL="0" distR="0" wp14:anchorId="44F833F3" wp14:editId="7E230866">
+            <wp:extent cx="5943600" cy="1700530"/>
+            <wp:effectExtent l="0" t="0" r="0" b="0"/>
+            <wp:docPr id="201660522" name="Picture 1" descr="A white sheet with black text and numbers&#10;&#10;Description automatically generated"/>
+            <wp:cNvGraphicFramePr>
+              <a:graphicFrameLocks xmlns:a="http://schemas.openxmlformats.org/drawingml/2006/main" noChangeAspect="1"/>
+            </wp:cNvGraphicFramePr>
+            <a:graphic xmlns:a="http://schemas.openxmlformats.org/drawingml/2006/main">
+              <a:graphicData uri="http://schemas.openxmlformats.org/drawingml/2006/picture">
+                <pic:pic xmlns:pic="http://schemas.openxmlformats.org/drawingml/2006/picture">
+                  <pic:nvPicPr>
+                    <pic:cNvPr id="201660522" name="Picture 1" descr="A white sheet with black text and numbers&#10;&#10;Description automatically generated"/>
+                    <pic:cNvPicPr/>
+                  </pic:nvPicPr>
+                  <pic:blipFill>
+                    <a:blip r:embed="rId5"/>
+                    <a:stretch>
+                      <a:fillRect/>
+                    </a:stretch>
+                  </pic:blipFill>
+                  <pic:spPr>
+                    <a:xfrm>
+                      <a:off x="0" y="0"/>
+                      <a:ext cx="5943600" cy="1700530"/>
+                    </a:xfrm>
+                    <a:prstGeom prst="rect">
+                      <a:avLst/>
+                    </a:prstGeom>
+                  </pic:spPr>
+                </pic:pic>
+              </a:graphicData>
+            </a:graphic>
+          </wp:inline>
+        </w:drawing>
       </w:r>
     </w:p>
     <w:sectPr>
@@ -842,6 +1764,119 @@
     </w:lvl>
   </w:abstractNum>
   <w:abstractNum w:abstractNumId="2" w15:restartNumberingAfterBreak="0">
+    <w:nsid w:val="11994365"/>
+    <w:multiLevelType w:val="hybridMultilevel"/>
+    <w:tmpl w:val="61788F8E"/>
+    <w:lvl w:ilvl="0" w:tplc="EC7874E8">
+      <w:start w:val="1"/>
+      <w:numFmt w:val="bullet"/>
+      <w:lvlText w:val="-"/>
+      <w:lvlJc w:val="left"/>
+      <w:pPr>
+        <w:ind w:left="720" w:hanging="360"/>
+      </w:pPr>
+      <w:rPr>
+        <w:rFonts w:ascii="Garamond" w:eastAsiaTheme="minorHAnsi" w:hAnsi="Garamond" w:cs="Calibri Light" w:hint="default"/>
+      </w:rPr>
+    </w:lvl>
+    <w:lvl w:ilvl="1" w:tplc="04090003">
+      <w:start w:val="1"/>
+      <w:numFmt w:val="bullet"/>
+      <w:lvlText w:val="o"/>
+      <w:lvlJc w:val="left"/>
+      <w:pPr>
+        <w:ind w:left="1440" w:hanging="360"/>
+      </w:pPr>
+      <w:rPr>
+        <w:rFonts w:ascii="Courier New" w:hAnsi="Courier New" w:cs="Courier New" w:hint="default"/>
+      </w:rPr>
+    </w:lvl>
+    <w:lvl w:ilvl="2" w:tplc="04090005" w:tentative="1">
+      <w:start w:val="1"/>
+      <w:numFmt w:val="bullet"/>
+      <w:lvlText w:val=""/>
+      <w:lvlJc w:val="left"/>
+      <w:pPr>
+        <w:ind w:left="2160" w:hanging="360"/>
+      </w:pPr>
+      <w:rPr>
+        <w:rFonts w:ascii="Wingdings" w:hAnsi="Wingdings" w:hint="default"/>
+      </w:rPr>
+    </w:lvl>
+    <w:lvl w:ilvl="3" w:tplc="04090001" w:tentative="1">
+      <w:start w:val="1"/>
+      <w:numFmt w:val="bullet"/>
+      <w:lvlText w:val=""/>
+      <w:lvlJc w:val="left"/>
+      <w:pPr>
+        <w:ind w:left="2880" w:hanging="360"/>
+      </w:pPr>
+      <w:rPr>
+        <w:rFonts w:ascii="Symbol" w:hAnsi="Symbol" w:hint="default"/>
+      </w:rPr>
+    </w:lvl>
+    <w:lvl w:ilvl="4" w:tplc="04090003" w:tentative="1">
+      <w:start w:val="1"/>
+      <w:numFmt w:val="bullet"/>
+      <w:lvlText w:val="o"/>
+      <w:lvlJc w:val="left"/>
+      <w:pPr>
+        <w:ind w:left="3600" w:hanging="360"/>
+      </w:pPr>
+      <w:rPr>
+        <w:rFonts w:ascii="Courier New" w:hAnsi="Courier New" w:cs="Courier New" w:hint="default"/>
+      </w:rPr>
+    </w:lvl>
+    <w:lvl w:ilvl="5" w:tplc="04090005" w:tentative="1">
+      <w:start w:val="1"/>
+      <w:numFmt w:val="bullet"/>
+      <w:lvlText w:val=""/>
+      <w:lvlJc w:val="left"/>
+      <w:pPr>
+        <w:ind w:left="4320" w:hanging="360"/>
+      </w:pPr>
+      <w:rPr>
+        <w:rFonts w:ascii="Wingdings" w:hAnsi="Wingdings" w:hint="default"/>
+      </w:rPr>
+    </w:lvl>
+    <w:lvl w:ilvl="6" w:tplc="04090001" w:tentative="1">
+      <w:start w:val="1"/>
+      <w:numFmt w:val="bullet"/>
+      <w:lvlText w:val=""/>
+      <w:lvlJc w:val="left"/>
+      <w:pPr>
+        <w:ind w:left="5040" w:hanging="360"/>
+      </w:pPr>
+      <w:rPr>
+        <w:rFonts w:ascii="Symbol" w:hAnsi="Symbol" w:hint="default"/>
+      </w:rPr>
+    </w:lvl>
+    <w:lvl w:ilvl="7" w:tplc="04090003" w:tentative="1">
+      <w:start w:val="1"/>
+      <w:numFmt w:val="bullet"/>
+      <w:lvlText w:val="o"/>
+      <w:lvlJc w:val="left"/>
+      <w:pPr>
+        <w:ind w:left="5760" w:hanging="360"/>
+      </w:pPr>
+      <w:rPr>
+        <w:rFonts w:ascii="Courier New" w:hAnsi="Courier New" w:cs="Courier New" w:hint="default"/>
+      </w:rPr>
+    </w:lvl>
+    <w:lvl w:ilvl="8" w:tplc="04090005" w:tentative="1">
+      <w:start w:val="1"/>
+      <w:numFmt w:val="bullet"/>
+      <w:lvlText w:val=""/>
+      <w:lvlJc w:val="left"/>
+      <w:pPr>
+        <w:ind w:left="6480" w:hanging="360"/>
+      </w:pPr>
+      <w:rPr>
+        <w:rFonts w:ascii="Wingdings" w:hAnsi="Wingdings" w:hint="default"/>
+      </w:rPr>
+    </w:lvl>
+  </w:abstractNum>
+  <w:abstractNum w:abstractNumId="3" w15:restartNumberingAfterBreak="0">
     <w:nsid w:val="11C27ADA"/>
     <w:multiLevelType w:val="multilevel"/>
     <w:tmpl w:val="8AC2AB7A"/>
@@ -958,7 +1993,7 @@
       </w:pPr>
     </w:lvl>
   </w:abstractNum>
-  <w:abstractNum w:abstractNumId="3" w15:restartNumberingAfterBreak="0">
+  <w:abstractNum w:abstractNumId="4" w15:restartNumberingAfterBreak="0">
     <w:nsid w:val="18355965"/>
     <w:multiLevelType w:val="hybridMultilevel"/>
     <w:tmpl w:val="31808006"/>
@@ -1047,7 +2082,7 @@
       </w:pPr>
     </w:lvl>
   </w:abstractNum>
-  <w:abstractNum w:abstractNumId="4" w15:restartNumberingAfterBreak="0">
+  <w:abstractNum w:abstractNumId="5" w15:restartNumberingAfterBreak="0">
     <w:nsid w:val="55281F9C"/>
     <w:multiLevelType w:val="multilevel"/>
     <w:tmpl w:val="D674C1B6"/>
@@ -1164,7 +2199,120 @@
       </w:pPr>
     </w:lvl>
   </w:abstractNum>
-  <w:abstractNum w:abstractNumId="5" w15:restartNumberingAfterBreak="0">
+  <w:abstractNum w:abstractNumId="6" w15:restartNumberingAfterBreak="0">
+    <w:nsid w:val="5F870154"/>
+    <w:multiLevelType w:val="multilevel"/>
+    <w:tmpl w:val="1FD44B94"/>
+    <w:lvl w:ilvl="0">
+      <w:start w:val="1"/>
+      <w:numFmt w:val="decimal"/>
+      <w:lvlText w:val="%1."/>
+      <w:lvlJc w:val="left"/>
+      <w:pPr>
+        <w:tabs>
+          <w:tab w:val="num" w:pos="720"/>
+        </w:tabs>
+        <w:ind w:left="720" w:hanging="360"/>
+      </w:pPr>
+    </w:lvl>
+    <w:lvl w:ilvl="1" w:tentative="1">
+      <w:start w:val="1"/>
+      <w:numFmt w:val="decimal"/>
+      <w:lvlText w:val="%2."/>
+      <w:lvlJc w:val="left"/>
+      <w:pPr>
+        <w:tabs>
+          <w:tab w:val="num" w:pos="1440"/>
+        </w:tabs>
+        <w:ind w:left="1440" w:hanging="360"/>
+      </w:pPr>
+    </w:lvl>
+    <w:lvl w:ilvl="2" w:tentative="1">
+      <w:start w:val="1"/>
+      <w:numFmt w:val="decimal"/>
+      <w:lvlText w:val="%3."/>
+      <w:lvlJc w:val="left"/>
+      <w:pPr>
+        <w:tabs>
+          <w:tab w:val="num" w:pos="2160"/>
+        </w:tabs>
+        <w:ind w:left="2160" w:hanging="360"/>
+      </w:pPr>
+    </w:lvl>
+    <w:lvl w:ilvl="3" w:tentative="1">
+      <w:start w:val="1"/>
+      <w:numFmt w:val="decimal"/>
+      <w:lvlText w:val="%4."/>
+      <w:lvlJc w:val="left"/>
+      <w:pPr>
+        <w:tabs>
+          <w:tab w:val="num" w:pos="2880"/>
+        </w:tabs>
+        <w:ind w:left="2880" w:hanging="360"/>
+      </w:pPr>
+    </w:lvl>
+    <w:lvl w:ilvl="4" w:tentative="1">
+      <w:start w:val="1"/>
+      <w:numFmt w:val="decimal"/>
+      <w:lvlText w:val="%5."/>
+      <w:lvlJc w:val="left"/>
+      <w:pPr>
+        <w:tabs>
+          <w:tab w:val="num" w:pos="3600"/>
+        </w:tabs>
+        <w:ind w:left="3600" w:hanging="360"/>
+      </w:pPr>
+    </w:lvl>
+    <w:lvl w:ilvl="5" w:tentative="1">
+      <w:start w:val="1"/>
+      <w:numFmt w:val="decimal"/>
+      <w:lvlText w:val="%6."/>
+      <w:lvlJc w:val="left"/>
+      <w:pPr>
+        <w:tabs>
+          <w:tab w:val="num" w:pos="4320"/>
+        </w:tabs>
+        <w:ind w:left="4320" w:hanging="360"/>
+      </w:pPr>
+    </w:lvl>
+    <w:lvl w:ilvl="6" w:tentative="1">
+      <w:start w:val="1"/>
+      <w:numFmt w:val="decimal"/>
+      <w:lvlText w:val="%7."/>
+      <w:lvlJc w:val="left"/>
+      <w:pPr>
+        <w:tabs>
+          <w:tab w:val="num" w:pos="5040"/>
+        </w:tabs>
+        <w:ind w:left="5040" w:hanging="360"/>
+      </w:pPr>
+    </w:lvl>
+    <w:lvl w:ilvl="7" w:tentative="1">
+      <w:start w:val="1"/>
+      <w:numFmt w:val="decimal"/>
+      <w:lvlText w:val="%8."/>
+      <w:lvlJc w:val="left"/>
+      <w:pPr>
+        <w:tabs>
+          <w:tab w:val="num" w:pos="5760"/>
+        </w:tabs>
+        <w:ind w:left="5760" w:hanging="360"/>
+      </w:pPr>
+    </w:lvl>
+    <w:lvl w:ilvl="8" w:tentative="1">
+      <w:start w:val="1"/>
+      <w:numFmt w:val="decimal"/>
+      <w:lvlText w:val="%9."/>
+      <w:lvlJc w:val="left"/>
+      <w:pPr>
+        <w:tabs>
+          <w:tab w:val="num" w:pos="6480"/>
+        </w:tabs>
+        <w:ind w:left="6480" w:hanging="360"/>
+      </w:pPr>
+    </w:lvl>
+  </w:abstractNum>
+  <w:abstractNum w:abstractNumId="7" w15:restartNumberingAfterBreak="0">
     <w:nsid w:val="6E3D6C1E"/>
     <w:multiLevelType w:val="hybridMultilevel"/>
     <w:tmpl w:val="6036832A"/>
@@ -1253,7 +2401,96 @@
       </w:pPr>
     </w:lvl>
   </w:abstractNum>
-  <w:abstractNum w:abstractNumId="6" w15:restartNumberingAfterBreak="0">
+  <w:abstractNum w:abstractNumId="8" w15:restartNumberingAfterBreak="0">
+    <w:nsid w:val="719D6777"/>
+    <w:multiLevelType w:val="hybridMultilevel"/>
+    <w:tmpl w:val="198A34E2"/>
+    <w:lvl w:ilvl="0" w:tplc="DEC853B8">
+      <w:start w:val="1"/>
+      <w:numFmt w:val="decimal"/>
+      <w:lvlText w:val="%1.)"/>
+      <w:lvlJc w:val="left"/>
+      <w:pPr>
+        <w:ind w:left="720" w:hanging="360"/>
+      </w:pPr>
+      <w:rPr>
+        <w:rFonts w:hint="default"/>
+      </w:rPr>
+    </w:lvl>
+    <w:lvl w:ilvl="1" w:tplc="04090019">
+      <w:start w:val="1"/>
+      <w:numFmt w:val="lowerLetter"/>
+      <w:lvlText w:val="%2."/>
+      <w:lvlJc w:val="left"/>
+      <w:pPr>
+        <w:ind w:left="1440" w:hanging="360"/>
+      </w:pPr>
+    </w:lvl>
+    <w:lvl w:ilvl="2" w:tplc="0409001B">
+      <w:start w:val="1"/>
+      <w:numFmt w:val="lowerRoman"/>
+      <w:lvlText w:val="%3."/>
+      <w:lvlJc w:val="right"/>
+      <w:pPr>
+        <w:ind w:left="2160" w:hanging="180"/>
+      </w:pPr>
+    </w:lvl>
+    <w:lvl w:ilvl="3" w:tplc="0409000F" w:tentative="1">
+      <w:start w:val="1"/>
+      <w:numFmt w:val="decimal"/>
+      <w:lvlText w:val="%4."/>
+      <w:lvlJc w:val="left"/>
+      <w:pPr>
+        <w:ind w:left="2880" w:hanging="360"/>
+      </w:pPr>
+    </w:lvl>
+    <w:lvl w:ilvl="4" w:tplc="04090019" w:tentative="1">
+      <w:start w:val="1"/>
+      <w:numFmt w:val="lowerLetter"/>
+      <w:lvlText w:val="%5."/>
+      <w:lvlJc w:val="left"/>
+      <w:pPr>
+        <w:ind w:left="3600" w:hanging="360"/>
+      </w:pPr>
+    </w:lvl>
+    <w:lvl w:ilvl="5" w:tplc="0409001B" w:tentative="1">
+      <w:start w:val="1"/>
+      <w:numFmt w:val="lowerRoman"/>
+      <w:lvlText w:val="%6."/>
+      <w:lvlJc w:val="right"/>
+      <w:pPr>
+        <w:ind w:left="4320" w:hanging="180"/>
+      </w:pPr>
+    </w:lvl>
+    <w:lvl w:ilvl="6" w:tplc="0409000F" w:tentative="1">
+      <w:start w:val="1"/>
+      <w:numFmt w:val="decimal"/>
+      <w:lvlText w:val="%7."/>
+      <w:lvlJc w:val="left"/>
+      <w:pPr>
+        <w:ind w:left="5040" w:hanging="360"/>
+      </w:pPr>
+    </w:lvl>
+    <w:lvl w:ilvl="7" w:tplc="04090019" w:tentative="1">
+      <w:start w:val="1"/>
+      <w:numFmt w:val="lowerLetter"/>
+      <w:lvlText w:val="%8."/>
+      <w:lvlJc w:val="left"/>
+      <w:pPr>
+        <w:ind w:left="5760" w:hanging="360"/>
+      </w:pPr>
+    </w:lvl>
+    <w:lvl w:ilvl="8" w:tplc="0409001B" w:tentative="1">
+      <w:start w:val="1"/>
+      <w:numFmt w:val="lowerRoman"/>
+      <w:lvlText w:val="%9."/>
+      <w:lvlJc w:val="right"/>
+      <w:pPr>
+        <w:ind w:left="6480" w:hanging="180"/>
+      </w:pPr>
+    </w:lvl>
+  </w:abstractNum>
+  <w:abstractNum w:abstractNumId="9" w15:restartNumberingAfterBreak="0">
     <w:nsid w:val="7AF44004"/>
     <w:multiLevelType w:val="multilevel"/>
     <w:tmpl w:val="4A565190"/>
@@ -1371,10 +2608,10 @@
     </w:lvl>
   </w:abstractNum>
   <w:num w:numId="1" w16cid:durableId="783576116">
-    <w:abstractNumId w:val="5"/>
+    <w:abstractNumId w:val="7"/>
   </w:num>
   <w:num w:numId="2" w16cid:durableId="1355225288">
-    <w:abstractNumId w:val="3"/>
+    <w:abstractNumId w:val="4"/>
   </w:num>
   <w:num w:numId="3" w16cid:durableId="444273191">
     <w:abstractNumId w:val="0"/>
@@ -1383,13 +2620,22 @@
     <w:abstractNumId w:val="1"/>
   </w:num>
   <w:num w:numId="5" w16cid:durableId="1966157532">
+    <w:abstractNumId w:val="3"/>
+  </w:num>
+  <w:num w:numId="6" w16cid:durableId="930511565">
+    <w:abstractNumId w:val="9"/>
+  </w:num>
+  <w:num w:numId="7" w16cid:durableId="1964575508">
+    <w:abstractNumId w:val="5"/>
+  </w:num>
+  <w:num w:numId="8" w16cid:durableId="185758943">
+    <w:abstractNumId w:val="8"/>
+  </w:num>
+  <w:num w:numId="9" w16cid:durableId="854927942">
     <w:abstractNumId w:val="2"/>
   </w:num>
-  <w:num w:numId="6" w16cid:durableId="930511565">
+  <w:num w:numId="10" w16cid:durableId="1586068175">
     <w:abstractNumId w:val="6"/>
-  </w:num>
-  <w:num w:numId="7" w16cid:durableId="1964575508">
-    <w:abstractNumId w:val="4"/>
   </w:num>
 </w:numbering>
 </file>

</xml_diff>